<commit_message>
just need half adder
</commit_message>
<xml_diff>
--- a/CODES/Open Space (C#) - SEM 2/Assignments/Assignment 3/Assignment 3.docx
+++ b/CODES/Open Space (C#) - SEM 2/Assignments/Assignment 3/Assignment 3.docx
@@ -1,6 +1,6 @@
 
 <file path=word/document.xml><?xml version="1.0" encoding="utf-8"?>
-<w:document xmlns:wpc="http://schemas.microsoft.com/office/word/2010/wordprocessingCanvas" xmlns:cx="http://schemas.microsoft.com/office/drawing/2014/chartex" xmlns:cx1="http://schemas.microsoft.com/office/drawing/2015/9/8/chartex" xmlns:cx2="http://schemas.microsoft.com/office/drawing/2015/10/21/chartex" xmlns:cx3="http://schemas.microsoft.com/office/drawing/2016/5/9/chartex" xmlns:cx4="http://schemas.microsoft.com/office/drawing/2016/5/10/chartex" xmlns:cx5="http://schemas.microsoft.com/office/drawing/2016/5/11/chartex" xmlns:cx6="http://schemas.microsoft.com/office/drawing/2016/5/12/chartex" xmlns:cx7="http://schemas.microsoft.com/office/drawing/2016/5/13/chartex" xmlns:cx8="http://schemas.microsoft.com/office/drawing/2016/5/14/chartex" xmlns:mc="http://schemas.openxmlformats.org/markup-compatibility/2006" xmlns:aink="http://schemas.microsoft.com/office/drawing/2016/ink" xmlns:am3d="http://schemas.microsoft.com/office/drawing/2017/model3d" xmlns:o="urn:schemas-microsoft-com:office:office" xmlns:oel="http://schemas.microsoft.com/office/2019/extlst" xmlns:r="http://schemas.openxmlformats.org/officeDocument/2006/relationships" xmlns:m="http://schemas.openxmlformats.org/officeDocument/2006/math" xmlns:v="urn:schemas-microsoft-com:vml" xmlns:wp14="http://schemas.microsoft.com/office/word/2010/wordprocessingDrawing" xmlns:wp="http://schemas.openxmlformats.org/drawingml/2006/wordprocessingDrawing" xmlns:w10="urn:schemas-microsoft-com:office:word" xmlns:w="http://schemas.openxmlformats.org/wordprocessingml/2006/main" xmlns:w14="http://schemas.microsoft.com/office/word/2010/wordml" xmlns:w15="http://schemas.microsoft.com/office/word/2012/wordml" xmlns:w16cex="http://schemas.microsoft.com/office/word/2018/wordml/cex" xmlns:w16cid="http://schemas.microsoft.com/office/word/2016/wordml/cid" xmlns:w16="http://schemas.microsoft.com/office/word/2018/wordml" xmlns:w16sdtdh="http://schemas.microsoft.com/office/word/2020/wordml/sdtdatahash" xmlns:w16se="http://schemas.microsoft.com/office/word/2015/wordml/symex" xmlns:wpg="http://schemas.microsoft.com/office/word/2010/wordprocessingGroup" xmlns:wpi="http://schemas.microsoft.com/office/word/2010/wordprocessingInk" xmlns:wne="http://schemas.microsoft.com/office/word/2006/wordml" xmlns:wps="http://schemas.microsoft.com/office/word/2010/wordprocessingShape" mc:Ignorable="w14 w15 w16se w16cid w16 w16cex w16sdtdh wp14">
+<w:document xmlns:wpc="http://schemas.microsoft.com/office/word/2010/wordprocessingCanvas" xmlns:cx="http://schemas.microsoft.com/office/drawing/2014/chartex" xmlns:cx1="http://schemas.microsoft.com/office/drawing/2015/9/8/chartex" xmlns:cx2="http://schemas.microsoft.com/office/drawing/2015/10/21/chartex" xmlns:cx3="http://schemas.microsoft.com/office/drawing/2016/5/9/chartex" xmlns:cx4="http://schemas.microsoft.com/office/drawing/2016/5/10/chartex" xmlns:cx5="http://schemas.microsoft.com/office/drawing/2016/5/11/chartex" xmlns:cx6="http://schemas.microsoft.com/office/drawing/2016/5/12/chartex" xmlns:cx7="http://schemas.microsoft.com/office/drawing/2016/5/13/chartex" xmlns:cx8="http://schemas.microsoft.com/office/drawing/2016/5/14/chartex" xmlns:mc="http://schemas.openxmlformats.org/markup-compatibility/2006" xmlns:aink="http://schemas.microsoft.com/office/drawing/2016/ink" xmlns:am3d="http://schemas.microsoft.com/office/drawing/2017/model3d" xmlns:o="urn:schemas-microsoft-com:office:office" xmlns:oel="http://schemas.microsoft.com/office/2019/extlst" xmlns:r="http://schemas.openxmlformats.org/officeDocument/2006/relationships" xmlns:m="http://schemas.openxmlformats.org/officeDocument/2006/math" xmlns:v="urn:schemas-microsoft-com:vml" xmlns:wp14="http://schemas.microsoft.com/office/word/2010/wordprocessingDrawing" xmlns:wp="http://schemas.openxmlformats.org/drawingml/2006/wordprocessingDrawing" xmlns:w10="urn:schemas-microsoft-com:office:word" xmlns:w="http://schemas.openxmlformats.org/wordprocessingml/2006/main" xmlns:w14="http://schemas.microsoft.com/office/word/2010/wordml" xmlns:w15="http://schemas.microsoft.com/office/word/2012/wordml" xmlns:w16cex="http://schemas.microsoft.com/office/word/2018/wordml/cex" xmlns:w16cid="http://schemas.microsoft.com/office/word/2016/wordml/cid" xmlns:w16="http://schemas.microsoft.com/office/word/2018/wordml" xmlns:w16du="http://schemas.microsoft.com/office/word/2023/wordml/word16du" xmlns:w16sdtdh="http://schemas.microsoft.com/office/word/2020/wordml/sdtdatahash" xmlns:w16se="http://schemas.microsoft.com/office/word/2015/wordml/symex" xmlns:wpg="http://schemas.microsoft.com/office/word/2010/wordprocessingGroup" xmlns:wpi="http://schemas.microsoft.com/office/word/2010/wordprocessingInk" xmlns:wne="http://schemas.microsoft.com/office/word/2006/wordml" xmlns:wps="http://schemas.microsoft.com/office/word/2010/wordprocessingShape" mc:Ignorable="w14 w15 w16se w16cid w16 w16cex w16sdtdh wp14">
   <w:body>
     <w:p>
       <w:pPr>
@@ -1143,7 +1143,29 @@
           <w:szCs w:val="24"/>
           <w:lang w:val="en-GB"/>
         </w:rPr>
-        <w:t>See Class diagram V1.</w:t>
+        <w:t xml:space="preserve">See </w:t>
+      </w:r>
+      <w:r>
+        <w:rPr>
+          <w:rFonts w:ascii="Arial" w:hAnsi="Arial" w:cs="Arial"/>
+          <w:b w:val="0"/>
+          <w:bCs w:val="0"/>
+          <w:sz w:val="24"/>
+          <w:szCs w:val="24"/>
+          <w:lang w:val="en-GB"/>
+        </w:rPr>
+        <w:t xml:space="preserve">UML </w:t>
+      </w:r>
+      <w:r>
+        <w:rPr>
+          <w:rFonts w:ascii="Arial" w:hAnsi="Arial" w:cs="Arial"/>
+          <w:b w:val="0"/>
+          <w:bCs w:val="0"/>
+          <w:sz w:val="24"/>
+          <w:szCs w:val="24"/>
+          <w:lang w:val="en-GB"/>
+        </w:rPr>
+        <w:t>Class diagram V1.</w:t>
       </w:r>
     </w:p>
     <w:p>
@@ -1198,7 +1220,51 @@
           <w:szCs w:val="24"/>
           <w:lang w:val="en-GB"/>
         </w:rPr>
-        <w:t>See Sequence diagram V1.</w:t>
+        <w:t>See</w:t>
+      </w:r>
+      <w:r>
+        <w:rPr>
+          <w:rFonts w:ascii="Arial" w:hAnsi="Arial" w:cs="Arial"/>
+          <w:b w:val="0"/>
+          <w:bCs w:val="0"/>
+          <w:sz w:val="24"/>
+          <w:szCs w:val="24"/>
+          <w:lang w:val="en-GB"/>
+        </w:rPr>
+        <w:t xml:space="preserve"> </w:t>
+      </w:r>
+      <w:r>
+        <w:rPr>
+          <w:rFonts w:ascii="Arial" w:hAnsi="Arial" w:cs="Arial"/>
+          <w:b w:val="0"/>
+          <w:bCs w:val="0"/>
+          <w:sz w:val="24"/>
+          <w:szCs w:val="24"/>
+          <w:lang w:val="en-GB"/>
+        </w:rPr>
+        <w:t xml:space="preserve">Sequence diagram </w:t>
+      </w:r>
+      <w:r>
+        <w:rPr>
+          <w:rFonts w:ascii="Arial" w:hAnsi="Arial" w:cs="Arial"/>
+          <w:b w:val="0"/>
+          <w:bCs w:val="0"/>
+          <w:sz w:val="24"/>
+          <w:szCs w:val="24"/>
+          <w:lang w:val="en-GB"/>
+        </w:rPr>
+        <w:t>XOR Gate</w:t>
+      </w:r>
+      <w:r>
+        <w:rPr>
+          <w:rFonts w:ascii="Arial" w:hAnsi="Arial" w:cs="Arial"/>
+          <w:b w:val="0"/>
+          <w:bCs w:val="0"/>
+          <w:sz w:val="24"/>
+          <w:szCs w:val="24"/>
+          <w:lang w:val="en-GB"/>
+        </w:rPr>
+        <w:t>.</w:t>
       </w:r>
     </w:p>
     <w:p>
@@ -1432,7 +1498,25 @@
           <w:szCs w:val="24"/>
           <w:lang w:val="en-GB"/>
         </w:rPr>
-        <w:t>See Class diagram V2.</w:t>
+        <w:t xml:space="preserve">See </w:t>
+      </w:r>
+      <w:r>
+        <w:rPr>
+          <w:rFonts w:ascii="Arial" w:hAnsi="Arial" w:cs="Arial"/>
+          <w:sz w:val="24"/>
+          <w:szCs w:val="24"/>
+          <w:lang w:val="en-GB"/>
+        </w:rPr>
+        <w:t xml:space="preserve">UML </w:t>
+      </w:r>
+      <w:r>
+        <w:rPr>
+          <w:rFonts w:ascii="Arial" w:hAnsi="Arial" w:cs="Arial"/>
+          <w:sz w:val="24"/>
+          <w:szCs w:val="24"/>
+          <w:lang w:val="en-GB"/>
+        </w:rPr>
+        <w:t>Class diagram V2.</w:t>
       </w:r>
     </w:p>
     <w:p>
@@ -2070,32 +2154,6 @@
         <w:pStyle w:val="Heading3"/>
         <w:rPr>
           <w:rFonts w:ascii="Arial" w:hAnsi="Arial" w:cs="Arial"/>
-          <w:b w:val="0"/>
-          <w:bCs w:val="0"/>
-          <w:sz w:val="24"/>
-          <w:szCs w:val="24"/>
-          <w:lang w:val="en-GB"/>
-        </w:rPr>
-      </w:pPr>
-    </w:p>
-    <w:p>
-      <w:pPr>
-        <w:pStyle w:val="Heading3"/>
-        <w:rPr>
-          <w:rFonts w:ascii="Arial" w:hAnsi="Arial" w:cs="Arial"/>
-          <w:b w:val="0"/>
-          <w:bCs w:val="0"/>
-          <w:sz w:val="24"/>
-          <w:szCs w:val="24"/>
-          <w:lang w:val="en-GB"/>
-        </w:rPr>
-      </w:pPr>
-    </w:p>
-    <w:p>
-      <w:pPr>
-        <w:pStyle w:val="Heading3"/>
-        <w:rPr>
-          <w:rFonts w:ascii="Arial" w:hAnsi="Arial" w:cs="Arial"/>
           <w:lang w:val="en-GB"/>
         </w:rPr>
       </w:pPr>
@@ -2143,31 +2201,31 @@
           <w:szCs w:val="24"/>
           <w:lang w:val="en-GB"/>
         </w:rPr>
+        <w:t>Some advantages include the fact that we can reuse code from these classes. It is used to design clean APIs</w:t>
+      </w:r>
+    </w:p>
+    <w:p>
+      <w:pPr>
+        <w:pStyle w:val="Heading3"/>
+        <w:rPr>
+          <w:rFonts w:ascii="Arial" w:hAnsi="Arial" w:cs="Arial"/>
+          <w:b w:val="0"/>
+          <w:bCs w:val="0"/>
+          <w:sz w:val="24"/>
+          <w:szCs w:val="24"/>
+          <w:lang w:val="en-GB"/>
+        </w:rPr>
+      </w:pPr>
+      <w:r>
+        <w:rPr>
+          <w:rFonts w:ascii="Arial" w:hAnsi="Arial" w:cs="Arial"/>
+          <w:b w:val="0"/>
+          <w:bCs w:val="0"/>
+          <w:sz w:val="24"/>
+          <w:szCs w:val="24"/>
+          <w:lang w:val="en-GB"/>
+        </w:rPr>
         <w:lastRenderedPageBreak/>
-        <w:t>Some advantages include the fact that we can reuse code from these classes. It is used to design clean APIs</w:t>
-      </w:r>
-    </w:p>
-    <w:p>
-      <w:pPr>
-        <w:pStyle w:val="Heading3"/>
-        <w:rPr>
-          <w:rFonts w:ascii="Arial" w:hAnsi="Arial" w:cs="Arial"/>
-          <w:b w:val="0"/>
-          <w:bCs w:val="0"/>
-          <w:sz w:val="24"/>
-          <w:szCs w:val="24"/>
-          <w:lang w:val="en-GB"/>
-        </w:rPr>
-      </w:pPr>
-      <w:r>
-        <w:rPr>
-          <w:rFonts w:ascii="Arial" w:hAnsi="Arial" w:cs="Arial"/>
-          <w:b w:val="0"/>
-          <w:bCs w:val="0"/>
-          <w:sz w:val="24"/>
-          <w:szCs w:val="24"/>
-          <w:lang w:val="en-GB"/>
-        </w:rPr>
         <w:t>Some disadvantages include the fact that in order to program composition you require more code and time than if you weren’t to use it. The behaviour of the system may be more difficult to understand just by looking at the source code. Since it isn’t static, the interaction between the objects happens more in run-time rather than in compile time.</w:t>
       </w:r>
     </w:p>
@@ -2431,389 +2489,143 @@
     </w:p>
     <w:p>
       <w:pPr>
+        <w:pStyle w:val="Heading3"/>
+        <w:rPr>
+          <w:rFonts w:ascii="Arial" w:hAnsi="Arial" w:cs="Arial"/>
+          <w:b w:val="0"/>
+          <w:bCs w:val="0"/>
+          <w:sz w:val="24"/>
+          <w:szCs w:val="24"/>
+          <w:lang w:val="en-GB"/>
+        </w:rPr>
+      </w:pPr>
+    </w:p>
+    <w:p>
+      <w:pPr>
+        <w:pStyle w:val="Heading3"/>
+        <w:rPr>
+          <w:rFonts w:ascii="Arial" w:hAnsi="Arial" w:cs="Arial"/>
+          <w:b w:val="0"/>
+          <w:bCs w:val="0"/>
+          <w:sz w:val="24"/>
+          <w:szCs w:val="24"/>
+          <w:lang w:val="en-GB"/>
+        </w:rPr>
+      </w:pPr>
+    </w:p>
+    <w:p>
+      <w:pPr>
+        <w:pStyle w:val="Heading3"/>
+        <w:rPr>
+          <w:rFonts w:ascii="Arial" w:hAnsi="Arial" w:cs="Arial"/>
+          <w:b w:val="0"/>
+          <w:bCs w:val="0"/>
+          <w:sz w:val="24"/>
+          <w:szCs w:val="24"/>
+          <w:lang w:val="en-GB"/>
+        </w:rPr>
+      </w:pPr>
+    </w:p>
+    <w:p>
+      <w:pPr>
+        <w:pStyle w:val="Heading3"/>
+        <w:rPr>
+          <w:rFonts w:ascii="Arial" w:hAnsi="Arial" w:cs="Arial"/>
+          <w:b w:val="0"/>
+          <w:bCs w:val="0"/>
+          <w:sz w:val="24"/>
+          <w:szCs w:val="24"/>
+          <w:lang w:val="en-GB"/>
+        </w:rPr>
+      </w:pPr>
+    </w:p>
+    <w:p>
+      <w:pPr>
+        <w:pStyle w:val="Heading3"/>
+        <w:rPr>
+          <w:rFonts w:ascii="Arial" w:hAnsi="Arial" w:cs="Arial"/>
+          <w:b w:val="0"/>
+          <w:bCs w:val="0"/>
+          <w:sz w:val="24"/>
+          <w:szCs w:val="24"/>
+          <w:lang w:val="en-GB"/>
+        </w:rPr>
+      </w:pPr>
+    </w:p>
+    <w:p>
+      <w:pPr>
+        <w:pStyle w:val="Heading3"/>
+        <w:rPr>
+          <w:rFonts w:ascii="Arial" w:hAnsi="Arial" w:cs="Arial"/>
+          <w:b w:val="0"/>
+          <w:bCs w:val="0"/>
+          <w:sz w:val="24"/>
+          <w:szCs w:val="24"/>
+          <w:lang w:val="en-GB"/>
+        </w:rPr>
+      </w:pPr>
+    </w:p>
+    <w:p>
+      <w:pPr>
+        <w:pStyle w:val="Heading3"/>
+        <w:rPr>
+          <w:rFonts w:ascii="Arial" w:hAnsi="Arial" w:cs="Arial"/>
+          <w:b w:val="0"/>
+          <w:bCs w:val="0"/>
+          <w:sz w:val="24"/>
+          <w:szCs w:val="24"/>
+          <w:lang w:val="en-GB"/>
+        </w:rPr>
+      </w:pPr>
+    </w:p>
+    <w:p>
+      <w:pPr>
+        <w:pStyle w:val="Heading3"/>
+        <w:rPr>
+          <w:rFonts w:ascii="Arial" w:hAnsi="Arial" w:cs="Arial"/>
+          <w:b w:val="0"/>
+          <w:bCs w:val="0"/>
+          <w:sz w:val="24"/>
+          <w:szCs w:val="24"/>
+          <w:lang w:val="en-GB"/>
+        </w:rPr>
+      </w:pPr>
+    </w:p>
+    <w:p>
+      <w:pPr>
+        <w:pStyle w:val="Heading3"/>
+        <w:rPr>
+          <w:rFonts w:ascii="Arial" w:hAnsi="Arial" w:cs="Arial"/>
+          <w:b w:val="0"/>
+          <w:bCs w:val="0"/>
+          <w:sz w:val="24"/>
+          <w:szCs w:val="24"/>
+          <w:lang w:val="en-GB"/>
+        </w:rPr>
+      </w:pPr>
+    </w:p>
+    <w:p>
+      <w:pPr>
+        <w:pStyle w:val="Heading3"/>
+        <w:rPr>
+          <w:rFonts w:ascii="Arial" w:hAnsi="Arial" w:cs="Arial"/>
+          <w:b w:val="0"/>
+          <w:bCs w:val="0"/>
+          <w:sz w:val="24"/>
+          <w:szCs w:val="24"/>
+          <w:lang w:val="en-GB"/>
+        </w:rPr>
+      </w:pPr>
+    </w:p>
+    <w:p>
+      <w:pPr>
         <w:pStyle w:val="Heading2"/>
-        <w:rPr>
-          <w:rFonts w:ascii="Arial" w:hAnsi="Arial" w:cs="Arial"/>
-        </w:rPr>
-      </w:pPr>
-      <w:bookmarkStart w:id="22" w:name="_Toc134734107"/>
-      <w:r>
-        <w:rPr>
-          <w:rFonts w:ascii="Arial" w:hAnsi="Arial" w:cs="Arial"/>
-        </w:rPr>
-        <w:t xml:space="preserve">Question </w:t>
-      </w:r>
-      <w:r>
-        <w:rPr>
-          <w:rFonts w:ascii="Arial" w:hAnsi="Arial" w:cs="Arial"/>
-          <w:lang w:val="en-GB"/>
-        </w:rPr>
-        <w:t>5</w:t>
-      </w:r>
-      <w:r>
-        <w:rPr>
-          <w:rFonts w:ascii="Arial" w:hAnsi="Arial" w:cs="Arial"/>
-          <w:lang w:val="en-GB"/>
-        </w:rPr>
-        <w:t xml:space="preserve">. </w:t>
-      </w:r>
-      <w:r>
-        <w:rPr>
-          <w:rFonts w:ascii="Arial" w:hAnsi="Arial" w:cs="Arial"/>
-          <w:lang w:val="en-GB"/>
-        </w:rPr>
-        <w:t>Full-adder (not mandatory extra task)</w:t>
-      </w:r>
-      <w:r>
-        <w:rPr>
-          <w:rFonts w:ascii="Arial" w:hAnsi="Arial" w:cs="Arial"/>
-        </w:rPr>
-        <w:t>:</w:t>
+      </w:pPr>
+      <w:bookmarkStart w:id="22" w:name="_Toc134734113"/>
+      <w:r>
+        <w:t>References</w:t>
       </w:r>
       <w:bookmarkEnd w:id="22"/>
-    </w:p>
-    <w:p>
-      <w:pPr>
-        <w:pStyle w:val="Heading3"/>
-        <w:rPr>
-          <w:rFonts w:ascii="Arial" w:hAnsi="Arial" w:cs="Arial"/>
-        </w:rPr>
-      </w:pPr>
-      <w:bookmarkStart w:id="23" w:name="_Toc134734108"/>
-      <w:r>
-        <w:rPr>
-          <w:rFonts w:ascii="Arial" w:hAnsi="Arial" w:cs="Arial"/>
-        </w:rPr>
-        <w:t>A: Add a full adder component to the system. You can either use composition two half adders or using separated gates. Alternatively, you can also program the required functionality by programming a truth table in the Full</w:t>
-      </w:r>
-      <w:r>
-        <w:rPr>
-          <w:rFonts w:ascii="Arial" w:hAnsi="Arial" w:cs="Arial"/>
-          <w:lang w:val="en-GB"/>
-        </w:rPr>
-        <w:t>-a</w:t>
-      </w:r>
-      <w:r>
-        <w:rPr>
-          <w:rFonts w:ascii="Arial" w:hAnsi="Arial" w:cs="Arial"/>
-        </w:rPr>
-        <w:t>d</w:t>
-      </w:r>
-      <w:r>
-        <w:rPr>
-          <w:rFonts w:ascii="Arial" w:hAnsi="Arial" w:cs="Arial"/>
-          <w:lang w:val="en-GB"/>
-        </w:rPr>
-        <w:t>d</w:t>
-      </w:r>
-      <w:r>
-        <w:rPr>
-          <w:rFonts w:ascii="Arial" w:hAnsi="Arial" w:cs="Arial"/>
-        </w:rPr>
-        <w:t>er class.</w:t>
-      </w:r>
-      <w:bookmarkEnd w:id="23"/>
-    </w:p>
-    <w:p>
-      <w:pPr>
-        <w:pStyle w:val="Heading3"/>
-        <w:rPr>
-          <w:rFonts w:ascii="Arial" w:hAnsi="Arial" w:cs="Arial"/>
-          <w:b w:val="0"/>
-          <w:bCs w:val="0"/>
-          <w:sz w:val="24"/>
-          <w:szCs w:val="24"/>
-          <w:lang w:val="en-GB"/>
-        </w:rPr>
-      </w:pPr>
-      <w:r>
-        <w:rPr>
-          <w:rFonts w:ascii="Arial" w:hAnsi="Arial" w:cs="Arial"/>
-          <w:b w:val="0"/>
-          <w:bCs w:val="0"/>
-          <w:sz w:val="24"/>
-          <w:szCs w:val="24"/>
-          <w:lang w:val="en-GB"/>
-        </w:rPr>
-        <w:t>See code.</w:t>
-      </w:r>
-    </w:p>
-    <w:p>
-      <w:pPr>
-        <w:pStyle w:val="Heading3"/>
-        <w:rPr>
-          <w:rFonts w:ascii="Arial" w:hAnsi="Arial" w:cs="Arial"/>
-        </w:rPr>
-      </w:pPr>
-      <w:bookmarkStart w:id="24" w:name="_Toc134734109"/>
-      <w:r>
-        <w:rPr>
-          <w:rFonts w:ascii="Arial" w:hAnsi="Arial" w:cs="Arial"/>
-          <w:lang w:val="en-GB"/>
-        </w:rPr>
-        <w:t>B</w:t>
-      </w:r>
-      <w:r>
-        <w:rPr>
-          <w:rFonts w:ascii="Arial" w:hAnsi="Arial" w:cs="Arial"/>
-        </w:rPr>
-        <w:t>: Write a demonstration program to show that your full adder works correctly.</w:t>
-      </w:r>
-      <w:bookmarkEnd w:id="24"/>
-    </w:p>
-    <w:p>
-      <w:pPr>
-        <w:pStyle w:val="Heading3"/>
-        <w:rPr>
-          <w:rFonts w:ascii="Arial" w:hAnsi="Arial" w:cs="Arial"/>
-          <w:b w:val="0"/>
-          <w:bCs w:val="0"/>
-          <w:sz w:val="24"/>
-          <w:szCs w:val="24"/>
-          <w:lang w:val="en-GB"/>
-        </w:rPr>
-      </w:pPr>
-      <w:r>
-        <w:rPr>
-          <w:rFonts w:ascii="Arial" w:hAnsi="Arial" w:cs="Arial"/>
-          <w:b w:val="0"/>
-          <w:bCs w:val="0"/>
-          <w:sz w:val="24"/>
-          <w:szCs w:val="24"/>
-          <w:lang w:val="en-GB"/>
-        </w:rPr>
-        <w:t>See code.</w:t>
-      </w:r>
-    </w:p>
-    <w:p>
-      <w:pPr>
-        <w:pStyle w:val="Heading3"/>
-        <w:rPr>
-          <w:rFonts w:ascii="Arial" w:hAnsi="Arial" w:cs="Arial"/>
-          <w:b w:val="0"/>
-          <w:bCs w:val="0"/>
-          <w:sz w:val="24"/>
-          <w:szCs w:val="24"/>
-          <w:lang w:val="en-GB"/>
-        </w:rPr>
-      </w:pPr>
-    </w:p>
-    <w:p>
-      <w:pPr>
-        <w:pStyle w:val="Heading3"/>
-        <w:rPr>
-          <w:rFonts w:ascii="Arial" w:hAnsi="Arial" w:cs="Arial"/>
-        </w:rPr>
-      </w:pPr>
-      <w:bookmarkStart w:id="25" w:name="_Toc134734110"/>
-      <w:r>
-        <w:rPr>
-          <w:rFonts w:ascii="Arial" w:hAnsi="Arial" w:cs="Arial"/>
-          <w:lang w:val="en-GB"/>
-        </w:rPr>
-        <w:lastRenderedPageBreak/>
-        <w:t>C</w:t>
-      </w:r>
-      <w:r>
-        <w:rPr>
-          <w:rFonts w:ascii="Arial" w:hAnsi="Arial" w:cs="Arial"/>
-        </w:rPr>
-        <w:t>: 3-bit full adder</w:t>
-      </w:r>
-      <w:r>
-        <w:rPr>
-          <w:rFonts w:ascii="Arial" w:hAnsi="Arial" w:cs="Arial"/>
-          <w:lang w:val="en-GB"/>
-        </w:rPr>
-        <w:t>;</w:t>
-      </w:r>
-      <w:r>
-        <w:rPr>
-          <w:rFonts w:ascii="Arial" w:hAnsi="Arial" w:cs="Arial"/>
-        </w:rPr>
-        <w:t xml:space="preserve"> Write a demonstration program which shows a working 3-bit full adder. For example: 3 + 4 = 7. If the adder overflows, show the value of the carry bit.</w:t>
-      </w:r>
-      <w:bookmarkEnd w:id="25"/>
-    </w:p>
-    <w:p>
-      <w:pPr>
-        <w:pStyle w:val="Heading3"/>
-        <w:rPr>
-          <w:rFonts w:ascii="Arial" w:hAnsi="Arial" w:cs="Arial"/>
-          <w:b w:val="0"/>
-          <w:bCs w:val="0"/>
-          <w:sz w:val="24"/>
-          <w:szCs w:val="24"/>
-          <w:lang w:val="en-GB"/>
-        </w:rPr>
-      </w:pPr>
-      <w:r>
-        <w:rPr>
-          <w:rFonts w:ascii="Arial" w:hAnsi="Arial" w:cs="Arial"/>
-          <w:b w:val="0"/>
-          <w:bCs w:val="0"/>
-          <w:sz w:val="24"/>
-          <w:szCs w:val="24"/>
-          <w:lang w:val="en-GB"/>
-        </w:rPr>
-        <w:t>See code.</w:t>
-      </w:r>
-    </w:p>
-    <w:p>
-      <w:pPr>
-        <w:pStyle w:val="Heading3"/>
-        <w:rPr>
-          <w:rFonts w:ascii="Arial" w:hAnsi="Arial" w:cs="Arial"/>
-        </w:rPr>
-      </w:pPr>
-      <w:bookmarkStart w:id="26" w:name="_Toc134734111"/>
-      <w:r>
-        <w:rPr>
-          <w:rFonts w:ascii="Arial" w:hAnsi="Arial" w:cs="Arial"/>
-          <w:lang w:val="en-GB"/>
-        </w:rPr>
-        <w:t>D</w:t>
-      </w:r>
-      <w:r>
-        <w:rPr>
-          <w:rFonts w:ascii="Arial" w:hAnsi="Arial" w:cs="Arial"/>
-        </w:rPr>
-        <w:t xml:space="preserve">: </w:t>
-      </w:r>
-      <w:r>
-        <w:rPr>
-          <w:rFonts w:ascii="Arial" w:hAnsi="Arial" w:cs="Arial"/>
-          <w:lang w:val="en-GB"/>
-        </w:rPr>
-        <w:t>B</w:t>
-      </w:r>
-      <w:r>
-        <w:rPr>
-          <w:rFonts w:ascii="Arial" w:hAnsi="Arial" w:cs="Arial"/>
-        </w:rPr>
-        <w:t>u</w:t>
-      </w:r>
-      <w:r>
-        <w:rPr>
-          <w:rFonts w:ascii="Arial" w:hAnsi="Arial" w:cs="Arial"/>
-          <w:lang w:val="en-GB"/>
-        </w:rPr>
-        <w:t>ild</w:t>
-      </w:r>
-      <w:r>
-        <w:rPr>
-          <w:rFonts w:ascii="Arial" w:hAnsi="Arial" w:cs="Arial"/>
-        </w:rPr>
-        <w:t xml:space="preserve"> a d-flipflop component</w:t>
-      </w:r>
-      <w:bookmarkEnd w:id="26"/>
-    </w:p>
-    <w:p>
-      <w:pPr>
-        <w:pStyle w:val="Heading3"/>
-        <w:rPr>
-          <w:rFonts w:ascii="Arial" w:hAnsi="Arial" w:cs="Arial"/>
-          <w:b w:val="0"/>
-          <w:bCs w:val="0"/>
-          <w:sz w:val="24"/>
-          <w:szCs w:val="24"/>
-          <w:lang w:val="en-GB"/>
-        </w:rPr>
-      </w:pPr>
-      <w:r>
-        <w:rPr>
-          <w:rFonts w:ascii="Arial" w:hAnsi="Arial" w:cs="Arial"/>
-          <w:b w:val="0"/>
-          <w:bCs w:val="0"/>
-          <w:sz w:val="24"/>
-          <w:szCs w:val="24"/>
-          <w:lang w:val="en-GB"/>
-        </w:rPr>
-        <w:t>See code.</w:t>
-      </w:r>
-    </w:p>
-    <w:p>
-      <w:pPr>
-        <w:pStyle w:val="Heading3"/>
-        <w:rPr>
-          <w:rFonts w:ascii="Arial" w:hAnsi="Arial" w:cs="Arial"/>
-        </w:rPr>
-      </w:pPr>
-      <w:bookmarkStart w:id="27" w:name="_Toc134734112"/>
-      <w:r>
-        <w:rPr>
-          <w:rFonts w:ascii="Arial" w:hAnsi="Arial" w:cs="Arial"/>
-          <w:lang w:val="en-GB"/>
-        </w:rPr>
-        <w:t>E</w:t>
-      </w:r>
-      <w:r>
-        <w:rPr>
-          <w:rFonts w:ascii="Arial" w:hAnsi="Arial" w:cs="Arial"/>
-        </w:rPr>
-        <w:t>: Read configuration from file</w:t>
-      </w:r>
-      <w:r>
-        <w:rPr>
-          <w:rFonts w:ascii="Arial" w:hAnsi="Arial" w:cs="Arial"/>
-          <w:lang w:val="en-GB"/>
-        </w:rPr>
-        <w:t>;</w:t>
-      </w:r>
-      <w:r>
-        <w:rPr>
-          <w:rFonts w:ascii="Arial" w:hAnsi="Arial" w:cs="Arial"/>
-        </w:rPr>
-        <w:t xml:space="preserve"> Define your own text/binary format so that your program can read a circuit from file and execute the logic circuit.</w:t>
-      </w:r>
-      <w:bookmarkEnd w:id="27"/>
-    </w:p>
-    <w:p>
-      <w:pPr>
-        <w:pStyle w:val="Heading3"/>
-        <w:rPr>
-          <w:rFonts w:ascii="Arial" w:hAnsi="Arial" w:cs="Arial"/>
-          <w:b w:val="0"/>
-          <w:bCs w:val="0"/>
-          <w:sz w:val="24"/>
-          <w:szCs w:val="24"/>
-          <w:lang w:val="en-GB"/>
-        </w:rPr>
-      </w:pPr>
-      <w:r>
-        <w:rPr>
-          <w:rFonts w:ascii="Arial" w:hAnsi="Arial" w:cs="Arial"/>
-          <w:b w:val="0"/>
-          <w:bCs w:val="0"/>
-          <w:sz w:val="24"/>
-          <w:szCs w:val="24"/>
-          <w:lang w:val="en-GB"/>
-        </w:rPr>
-        <w:t>See code.</w:t>
-      </w:r>
-    </w:p>
-    <w:p>
-      <w:pPr>
-        <w:pStyle w:val="Heading3"/>
-        <w:rPr>
-          <w:rFonts w:ascii="Arial" w:hAnsi="Arial" w:cs="Arial"/>
-          <w:b w:val="0"/>
-          <w:bCs w:val="0"/>
-          <w:sz w:val="24"/>
-          <w:szCs w:val="24"/>
-          <w:lang w:val="en-GB"/>
-        </w:rPr>
-      </w:pPr>
-    </w:p>
-    <w:p>
-      <w:pPr>
-        <w:pStyle w:val="Heading2"/>
-      </w:pPr>
-      <w:bookmarkStart w:id="28" w:name="_Toc134734113"/>
-      <w:r>
-        <w:t>References</w:t>
-      </w:r>
-      <w:bookmarkEnd w:id="28"/>
     </w:p>
     <w:p>
       <w:pPr>
@@ -2829,6 +2641,7 @@
           <w:rFonts w:ascii="Arial" w:hAnsi="Arial" w:cs="Arial"/>
           <w:lang w:val="en-GB"/>
         </w:rPr>
+        <w:lastRenderedPageBreak/>
         <w:t xml:space="preserve">[1] </w:t>
       </w:r>
       <w:r>
@@ -2965,13 +2778,7 @@
         <w:rPr>
           <w:rFonts w:ascii="Arial" w:hAnsi="Arial" w:cs="Arial"/>
         </w:rPr>
-        <w:t xml:space="preserve"> </w:t>
-      </w:r>
-      <w:r>
-        <w:rPr>
-          <w:rFonts w:ascii="Arial" w:hAnsi="Arial" w:cs="Arial"/>
-        </w:rPr>
-        <w:t xml:space="preserve">Janssen, T. (2023). OOP Concepts for Beginners: What is Composition? </w:t>
+        <w:t xml:space="preserve"> Janssen, T. (2023). OOP Concepts for Beginners: What is Composition? </w:t>
       </w:r>
       <w:r>
         <w:rPr>
@@ -3011,7 +2818,7 @@
 </file>
 
 <file path=word/endnotes.xml><?xml version="1.0" encoding="utf-8"?>
-<w:endnotes xmlns:wpc="http://schemas.microsoft.com/office/word/2010/wordprocessingCanvas" xmlns:cx="http://schemas.microsoft.com/office/drawing/2014/chartex" xmlns:cx1="http://schemas.microsoft.com/office/drawing/2015/9/8/chartex" xmlns:cx2="http://schemas.microsoft.com/office/drawing/2015/10/21/chartex" xmlns:cx3="http://schemas.microsoft.com/office/drawing/2016/5/9/chartex" xmlns:cx4="http://schemas.microsoft.com/office/drawing/2016/5/10/chartex" xmlns:cx5="http://schemas.microsoft.com/office/drawing/2016/5/11/chartex" xmlns:cx6="http://schemas.microsoft.com/office/drawing/2016/5/12/chartex" xmlns:cx7="http://schemas.microsoft.com/office/drawing/2016/5/13/chartex" xmlns:cx8="http://schemas.microsoft.com/office/drawing/2016/5/14/chartex" xmlns:mc="http://schemas.openxmlformats.org/markup-compatibility/2006" xmlns:aink="http://schemas.microsoft.com/office/drawing/2016/ink" xmlns:am3d="http://schemas.microsoft.com/office/drawing/2017/model3d" xmlns:o="urn:schemas-microsoft-com:office:office" xmlns:oel="http://schemas.microsoft.com/office/2019/extlst" xmlns:r="http://schemas.openxmlformats.org/officeDocument/2006/relationships" xmlns:m="http://schemas.openxmlformats.org/officeDocument/2006/math" xmlns:v="urn:schemas-microsoft-com:vml" xmlns:wp14="http://schemas.microsoft.com/office/word/2010/wordprocessingDrawing" xmlns:wp="http://schemas.openxmlformats.org/drawingml/2006/wordprocessingDrawing" xmlns:w10="urn:schemas-microsoft-com:office:word" xmlns:w="http://schemas.openxmlformats.org/wordprocessingml/2006/main" xmlns:w14="http://schemas.microsoft.com/office/word/2010/wordml" xmlns:w15="http://schemas.microsoft.com/office/word/2012/wordml" xmlns:w16cex="http://schemas.microsoft.com/office/word/2018/wordml/cex" xmlns:w16cid="http://schemas.microsoft.com/office/word/2016/wordml/cid" xmlns:w16="http://schemas.microsoft.com/office/word/2018/wordml" xmlns:w16sdtdh="http://schemas.microsoft.com/office/word/2020/wordml/sdtdatahash" xmlns:w16se="http://schemas.microsoft.com/office/word/2015/wordml/symex" xmlns:wpg="http://schemas.microsoft.com/office/word/2010/wordprocessingGroup" xmlns:wpi="http://schemas.microsoft.com/office/word/2010/wordprocessingInk" xmlns:wne="http://schemas.microsoft.com/office/word/2006/wordml" xmlns:wps="http://schemas.microsoft.com/office/word/2010/wordprocessingShape" mc:Ignorable="w14 w15 w16se w16cid w16 w16cex w16sdtdh wp14">
+<w:endnotes xmlns:wpc="http://schemas.microsoft.com/office/word/2010/wordprocessingCanvas" xmlns:cx="http://schemas.microsoft.com/office/drawing/2014/chartex" xmlns:cx1="http://schemas.microsoft.com/office/drawing/2015/9/8/chartex" xmlns:cx2="http://schemas.microsoft.com/office/drawing/2015/10/21/chartex" xmlns:cx3="http://schemas.microsoft.com/office/drawing/2016/5/9/chartex" xmlns:cx4="http://schemas.microsoft.com/office/drawing/2016/5/10/chartex" xmlns:cx5="http://schemas.microsoft.com/office/drawing/2016/5/11/chartex" xmlns:cx6="http://schemas.microsoft.com/office/drawing/2016/5/12/chartex" xmlns:cx7="http://schemas.microsoft.com/office/drawing/2016/5/13/chartex" xmlns:cx8="http://schemas.microsoft.com/office/drawing/2016/5/14/chartex" xmlns:mc="http://schemas.openxmlformats.org/markup-compatibility/2006" xmlns:aink="http://schemas.microsoft.com/office/drawing/2016/ink" xmlns:am3d="http://schemas.microsoft.com/office/drawing/2017/model3d" xmlns:o="urn:schemas-microsoft-com:office:office" xmlns:oel="http://schemas.microsoft.com/office/2019/extlst" xmlns:r="http://schemas.openxmlformats.org/officeDocument/2006/relationships" xmlns:m="http://schemas.openxmlformats.org/officeDocument/2006/math" xmlns:v="urn:schemas-microsoft-com:vml" xmlns:wp14="http://schemas.microsoft.com/office/word/2010/wordprocessingDrawing" xmlns:wp="http://schemas.openxmlformats.org/drawingml/2006/wordprocessingDrawing" xmlns:w10="urn:schemas-microsoft-com:office:word" xmlns:w="http://schemas.openxmlformats.org/wordprocessingml/2006/main" xmlns:w14="http://schemas.microsoft.com/office/word/2010/wordml" xmlns:w15="http://schemas.microsoft.com/office/word/2012/wordml" xmlns:w16cex="http://schemas.microsoft.com/office/word/2018/wordml/cex" xmlns:w16cid="http://schemas.microsoft.com/office/word/2016/wordml/cid" xmlns:w16="http://schemas.microsoft.com/office/word/2018/wordml" xmlns:w16du="http://schemas.microsoft.com/office/word/2023/wordml/word16du" xmlns:w16sdtdh="http://schemas.microsoft.com/office/word/2020/wordml/sdtdatahash" xmlns:w16se="http://schemas.microsoft.com/office/word/2015/wordml/symex" xmlns:wpg="http://schemas.microsoft.com/office/word/2010/wordprocessingGroup" xmlns:wpi="http://schemas.microsoft.com/office/word/2010/wordprocessingInk" xmlns:wne="http://schemas.microsoft.com/office/word/2006/wordml" xmlns:wps="http://schemas.microsoft.com/office/word/2010/wordprocessingShape" mc:Ignorable="w14 w15 w16se w16cid w16 w16cex w16sdtdh wp14">
   <w:endnote w:type="separator" w:id="-1">
     <w:p>
       <w:pPr>
@@ -3036,7 +2843,7 @@
 </file>
 
 <file path=word/footer1.xml><?xml version="1.0" encoding="utf-8"?>
-<w:ftr xmlns:wpc="http://schemas.microsoft.com/office/word/2010/wordprocessingCanvas" xmlns:cx="http://schemas.microsoft.com/office/drawing/2014/chartex" xmlns:cx1="http://schemas.microsoft.com/office/drawing/2015/9/8/chartex" xmlns:cx2="http://schemas.microsoft.com/office/drawing/2015/10/21/chartex" xmlns:cx3="http://schemas.microsoft.com/office/drawing/2016/5/9/chartex" xmlns:cx4="http://schemas.microsoft.com/office/drawing/2016/5/10/chartex" xmlns:cx5="http://schemas.microsoft.com/office/drawing/2016/5/11/chartex" xmlns:cx6="http://schemas.microsoft.com/office/drawing/2016/5/12/chartex" xmlns:cx7="http://schemas.microsoft.com/office/drawing/2016/5/13/chartex" xmlns:cx8="http://schemas.microsoft.com/office/drawing/2016/5/14/chartex" xmlns:mc="http://schemas.openxmlformats.org/markup-compatibility/2006" xmlns:aink="http://schemas.microsoft.com/office/drawing/2016/ink" xmlns:am3d="http://schemas.microsoft.com/office/drawing/2017/model3d" xmlns:o="urn:schemas-microsoft-com:office:office" xmlns:oel="http://schemas.microsoft.com/office/2019/extlst" xmlns:r="http://schemas.openxmlformats.org/officeDocument/2006/relationships" xmlns:m="http://schemas.openxmlformats.org/officeDocument/2006/math" xmlns:v="urn:schemas-microsoft-com:vml" xmlns:wp14="http://schemas.microsoft.com/office/word/2010/wordprocessingDrawing" xmlns:wp="http://schemas.openxmlformats.org/drawingml/2006/wordprocessingDrawing" xmlns:w10="urn:schemas-microsoft-com:office:word" xmlns:w="http://schemas.openxmlformats.org/wordprocessingml/2006/main" xmlns:w14="http://schemas.microsoft.com/office/word/2010/wordml" xmlns:w15="http://schemas.microsoft.com/office/word/2012/wordml" xmlns:w16cex="http://schemas.microsoft.com/office/word/2018/wordml/cex" xmlns:w16cid="http://schemas.microsoft.com/office/word/2016/wordml/cid" xmlns:w16="http://schemas.microsoft.com/office/word/2018/wordml" xmlns:w16sdtdh="http://schemas.microsoft.com/office/word/2020/wordml/sdtdatahash" xmlns:w16se="http://schemas.microsoft.com/office/word/2015/wordml/symex" xmlns:wpg="http://schemas.microsoft.com/office/word/2010/wordprocessingGroup" xmlns:wpi="http://schemas.microsoft.com/office/word/2010/wordprocessingInk" xmlns:wne="http://schemas.microsoft.com/office/word/2006/wordml" xmlns:wps="http://schemas.microsoft.com/office/word/2010/wordprocessingShape" mc:Ignorable="w14 w15 w16se w16cid w16 w16cex w16sdtdh wp14">
+<w:ftr xmlns:wpc="http://schemas.microsoft.com/office/word/2010/wordprocessingCanvas" xmlns:cx="http://schemas.microsoft.com/office/drawing/2014/chartex" xmlns:cx1="http://schemas.microsoft.com/office/drawing/2015/9/8/chartex" xmlns:cx2="http://schemas.microsoft.com/office/drawing/2015/10/21/chartex" xmlns:cx3="http://schemas.microsoft.com/office/drawing/2016/5/9/chartex" xmlns:cx4="http://schemas.microsoft.com/office/drawing/2016/5/10/chartex" xmlns:cx5="http://schemas.microsoft.com/office/drawing/2016/5/11/chartex" xmlns:cx6="http://schemas.microsoft.com/office/drawing/2016/5/12/chartex" xmlns:cx7="http://schemas.microsoft.com/office/drawing/2016/5/13/chartex" xmlns:cx8="http://schemas.microsoft.com/office/drawing/2016/5/14/chartex" xmlns:mc="http://schemas.openxmlformats.org/markup-compatibility/2006" xmlns:aink="http://schemas.microsoft.com/office/drawing/2016/ink" xmlns:am3d="http://schemas.microsoft.com/office/drawing/2017/model3d" xmlns:o="urn:schemas-microsoft-com:office:office" xmlns:oel="http://schemas.microsoft.com/office/2019/extlst" xmlns:r="http://schemas.openxmlformats.org/officeDocument/2006/relationships" xmlns:m="http://schemas.openxmlformats.org/officeDocument/2006/math" xmlns:v="urn:schemas-microsoft-com:vml" xmlns:wp14="http://schemas.microsoft.com/office/word/2010/wordprocessingDrawing" xmlns:wp="http://schemas.openxmlformats.org/drawingml/2006/wordprocessingDrawing" xmlns:w10="urn:schemas-microsoft-com:office:word" xmlns:w="http://schemas.openxmlformats.org/wordprocessingml/2006/main" xmlns:w14="http://schemas.microsoft.com/office/word/2010/wordml" xmlns:w15="http://schemas.microsoft.com/office/word/2012/wordml" xmlns:w16cex="http://schemas.microsoft.com/office/word/2018/wordml/cex" xmlns:w16cid="http://schemas.microsoft.com/office/word/2016/wordml/cid" xmlns:w16="http://schemas.microsoft.com/office/word/2018/wordml" xmlns:w16du="http://schemas.microsoft.com/office/word/2023/wordml/word16du" xmlns:w16sdtdh="http://schemas.microsoft.com/office/word/2020/wordml/sdtdatahash" xmlns:w16se="http://schemas.microsoft.com/office/word/2015/wordml/symex" xmlns:wpg="http://schemas.microsoft.com/office/word/2010/wordprocessingGroup" xmlns:wpi="http://schemas.microsoft.com/office/word/2010/wordprocessingInk" xmlns:wne="http://schemas.microsoft.com/office/word/2006/wordml" xmlns:wps="http://schemas.microsoft.com/office/word/2010/wordprocessingShape" mc:Ignorable="w14 w15 w16se w16cid w16 w16cex w16sdtdh wp14">
   <w:sdt>
     <w:sdtPr>
       <w:id w:val="14362622"/>
@@ -3095,7 +2902,7 @@
 </file>
 
 <file path=word/footnotes.xml><?xml version="1.0" encoding="utf-8"?>
-<w:footnotes xmlns:wpc="http://schemas.microsoft.com/office/word/2010/wordprocessingCanvas" xmlns:cx="http://schemas.microsoft.com/office/drawing/2014/chartex" xmlns:cx1="http://schemas.microsoft.com/office/drawing/2015/9/8/chartex" xmlns:cx2="http://schemas.microsoft.com/office/drawing/2015/10/21/chartex" xmlns:cx3="http://schemas.microsoft.com/office/drawing/2016/5/9/chartex" xmlns:cx4="http://schemas.microsoft.com/office/drawing/2016/5/10/chartex" xmlns:cx5="http://schemas.microsoft.com/office/drawing/2016/5/11/chartex" xmlns:cx6="http://schemas.microsoft.com/office/drawing/2016/5/12/chartex" xmlns:cx7="http://schemas.microsoft.com/office/drawing/2016/5/13/chartex" xmlns:cx8="http://schemas.microsoft.com/office/drawing/2016/5/14/chartex" xmlns:mc="http://schemas.openxmlformats.org/markup-compatibility/2006" xmlns:aink="http://schemas.microsoft.com/office/drawing/2016/ink" xmlns:am3d="http://schemas.microsoft.com/office/drawing/2017/model3d" xmlns:o="urn:schemas-microsoft-com:office:office" xmlns:oel="http://schemas.microsoft.com/office/2019/extlst" xmlns:r="http://schemas.openxmlformats.org/officeDocument/2006/relationships" xmlns:m="http://schemas.openxmlformats.org/officeDocument/2006/math" xmlns:v="urn:schemas-microsoft-com:vml" xmlns:wp14="http://schemas.microsoft.com/office/word/2010/wordprocessingDrawing" xmlns:wp="http://schemas.openxmlformats.org/drawingml/2006/wordprocessingDrawing" xmlns:w10="urn:schemas-microsoft-com:office:word" xmlns:w="http://schemas.openxmlformats.org/wordprocessingml/2006/main" xmlns:w14="http://schemas.microsoft.com/office/word/2010/wordml" xmlns:w15="http://schemas.microsoft.com/office/word/2012/wordml" xmlns:w16cex="http://schemas.microsoft.com/office/word/2018/wordml/cex" xmlns:w16cid="http://schemas.microsoft.com/office/word/2016/wordml/cid" xmlns:w16="http://schemas.microsoft.com/office/word/2018/wordml" xmlns:w16sdtdh="http://schemas.microsoft.com/office/word/2020/wordml/sdtdatahash" xmlns:w16se="http://schemas.microsoft.com/office/word/2015/wordml/symex" xmlns:wpg="http://schemas.microsoft.com/office/word/2010/wordprocessingGroup" xmlns:wpi="http://schemas.microsoft.com/office/word/2010/wordprocessingInk" xmlns:wne="http://schemas.microsoft.com/office/word/2006/wordml" xmlns:wps="http://schemas.microsoft.com/office/word/2010/wordprocessingShape" mc:Ignorable="w14 w15 w16se w16cid w16 w16cex w16sdtdh wp14">
+<w:footnotes xmlns:wpc="http://schemas.microsoft.com/office/word/2010/wordprocessingCanvas" xmlns:cx="http://schemas.microsoft.com/office/drawing/2014/chartex" xmlns:cx1="http://schemas.microsoft.com/office/drawing/2015/9/8/chartex" xmlns:cx2="http://schemas.microsoft.com/office/drawing/2015/10/21/chartex" xmlns:cx3="http://schemas.microsoft.com/office/drawing/2016/5/9/chartex" xmlns:cx4="http://schemas.microsoft.com/office/drawing/2016/5/10/chartex" xmlns:cx5="http://schemas.microsoft.com/office/drawing/2016/5/11/chartex" xmlns:cx6="http://schemas.microsoft.com/office/drawing/2016/5/12/chartex" xmlns:cx7="http://schemas.microsoft.com/office/drawing/2016/5/13/chartex" xmlns:cx8="http://schemas.microsoft.com/office/drawing/2016/5/14/chartex" xmlns:mc="http://schemas.openxmlformats.org/markup-compatibility/2006" xmlns:aink="http://schemas.microsoft.com/office/drawing/2016/ink" xmlns:am3d="http://schemas.microsoft.com/office/drawing/2017/model3d" xmlns:o="urn:schemas-microsoft-com:office:office" xmlns:oel="http://schemas.microsoft.com/office/2019/extlst" xmlns:r="http://schemas.openxmlformats.org/officeDocument/2006/relationships" xmlns:m="http://schemas.openxmlformats.org/officeDocument/2006/math" xmlns:v="urn:schemas-microsoft-com:vml" xmlns:wp14="http://schemas.microsoft.com/office/word/2010/wordprocessingDrawing" xmlns:wp="http://schemas.openxmlformats.org/drawingml/2006/wordprocessingDrawing" xmlns:w10="urn:schemas-microsoft-com:office:word" xmlns:w="http://schemas.openxmlformats.org/wordprocessingml/2006/main" xmlns:w14="http://schemas.microsoft.com/office/word/2010/wordml" xmlns:w15="http://schemas.microsoft.com/office/word/2012/wordml" xmlns:w16cex="http://schemas.microsoft.com/office/word/2018/wordml/cex" xmlns:w16cid="http://schemas.microsoft.com/office/word/2016/wordml/cid" xmlns:w16="http://schemas.microsoft.com/office/word/2018/wordml" xmlns:w16du="http://schemas.microsoft.com/office/word/2023/wordml/word16du" xmlns:w16sdtdh="http://schemas.microsoft.com/office/word/2020/wordml/sdtdatahash" xmlns:w16se="http://schemas.microsoft.com/office/word/2015/wordml/symex" xmlns:wpg="http://schemas.microsoft.com/office/word/2010/wordprocessingGroup" xmlns:wpi="http://schemas.microsoft.com/office/word/2010/wordprocessingInk" xmlns:wne="http://schemas.microsoft.com/office/word/2006/wordml" xmlns:wps="http://schemas.microsoft.com/office/word/2010/wordprocessingShape" mc:Ignorable="w14 w15 w16se w16cid w16 w16cex w16sdtdh wp14">
   <w:footnote w:type="separator" w:id="-1">
     <w:p>
       <w:pPr>
@@ -3815,7 +3622,7 @@
 </file>
 
 <file path=word/glossary/document.xml><?xml version="1.0" encoding="utf-8"?>
-<w:glossaryDocument xmlns:wpc="http://schemas.microsoft.com/office/word/2010/wordprocessingCanvas" xmlns:cx="http://schemas.microsoft.com/office/drawing/2014/chartex" xmlns:cx1="http://schemas.microsoft.com/office/drawing/2015/9/8/chartex" xmlns:cx2="http://schemas.microsoft.com/office/drawing/2015/10/21/chartex" xmlns:cx3="http://schemas.microsoft.com/office/drawing/2016/5/9/chartex" xmlns:cx4="http://schemas.microsoft.com/office/drawing/2016/5/10/chartex" xmlns:cx5="http://schemas.microsoft.com/office/drawing/2016/5/11/chartex" xmlns:cx6="http://schemas.microsoft.com/office/drawing/2016/5/12/chartex" xmlns:cx7="http://schemas.microsoft.com/office/drawing/2016/5/13/chartex" xmlns:cx8="http://schemas.microsoft.com/office/drawing/2016/5/14/chartex" xmlns:mc="http://schemas.openxmlformats.org/markup-compatibility/2006" xmlns:aink="http://schemas.microsoft.com/office/drawing/2016/ink" xmlns:am3d="http://schemas.microsoft.com/office/drawing/2017/model3d" xmlns:o="urn:schemas-microsoft-com:office:office" xmlns:oel="http://schemas.microsoft.com/office/2019/extlst" xmlns:r="http://schemas.openxmlformats.org/officeDocument/2006/relationships" xmlns:m="http://schemas.openxmlformats.org/officeDocument/2006/math" xmlns:v="urn:schemas-microsoft-com:vml" xmlns:wp14="http://schemas.microsoft.com/office/word/2010/wordprocessingDrawing" xmlns:wp="http://schemas.openxmlformats.org/drawingml/2006/wordprocessingDrawing" xmlns:w10="urn:schemas-microsoft-com:office:word" xmlns:w="http://schemas.openxmlformats.org/wordprocessingml/2006/main" xmlns:w14="http://schemas.microsoft.com/office/word/2010/wordml" xmlns:w15="http://schemas.microsoft.com/office/word/2012/wordml" xmlns:w16cex="http://schemas.microsoft.com/office/word/2018/wordml/cex" xmlns:w16cid="http://schemas.microsoft.com/office/word/2016/wordml/cid" xmlns:w16="http://schemas.microsoft.com/office/word/2018/wordml" xmlns:w16sdtdh="http://schemas.microsoft.com/office/word/2020/wordml/sdtdatahash" xmlns:w16se="http://schemas.microsoft.com/office/word/2015/wordml/symex" xmlns:wpg="http://schemas.microsoft.com/office/word/2010/wordprocessingGroup" xmlns:wpi="http://schemas.microsoft.com/office/word/2010/wordprocessingInk" xmlns:wne="http://schemas.microsoft.com/office/word/2006/wordml" xmlns:wps="http://schemas.microsoft.com/office/word/2010/wordprocessingShape" mc:Ignorable="w14 w15 w16se w16cid w16 w16cex w16sdtdh wp14">
+<w:glossaryDocument xmlns:wpc="http://schemas.microsoft.com/office/word/2010/wordprocessingCanvas" xmlns:cx="http://schemas.microsoft.com/office/drawing/2014/chartex" xmlns:cx1="http://schemas.microsoft.com/office/drawing/2015/9/8/chartex" xmlns:cx2="http://schemas.microsoft.com/office/drawing/2015/10/21/chartex" xmlns:cx3="http://schemas.microsoft.com/office/drawing/2016/5/9/chartex" xmlns:cx4="http://schemas.microsoft.com/office/drawing/2016/5/10/chartex" xmlns:cx5="http://schemas.microsoft.com/office/drawing/2016/5/11/chartex" xmlns:cx6="http://schemas.microsoft.com/office/drawing/2016/5/12/chartex" xmlns:cx7="http://schemas.microsoft.com/office/drawing/2016/5/13/chartex" xmlns:cx8="http://schemas.microsoft.com/office/drawing/2016/5/14/chartex" xmlns:mc="http://schemas.openxmlformats.org/markup-compatibility/2006" xmlns:aink="http://schemas.microsoft.com/office/drawing/2016/ink" xmlns:am3d="http://schemas.microsoft.com/office/drawing/2017/model3d" xmlns:o="urn:schemas-microsoft-com:office:office" xmlns:oel="http://schemas.microsoft.com/office/2019/extlst" xmlns:r="http://schemas.openxmlformats.org/officeDocument/2006/relationships" xmlns:m="http://schemas.openxmlformats.org/officeDocument/2006/math" xmlns:v="urn:schemas-microsoft-com:vml" xmlns:wp14="http://schemas.microsoft.com/office/word/2010/wordprocessingDrawing" xmlns:wp="http://schemas.openxmlformats.org/drawingml/2006/wordprocessingDrawing" xmlns:w10="urn:schemas-microsoft-com:office:word" xmlns:w="http://schemas.openxmlformats.org/wordprocessingml/2006/main" xmlns:w14="http://schemas.microsoft.com/office/word/2010/wordml" xmlns:w15="http://schemas.microsoft.com/office/word/2012/wordml" xmlns:w16cex="http://schemas.microsoft.com/office/word/2018/wordml/cex" xmlns:w16cid="http://schemas.microsoft.com/office/word/2016/wordml/cid" xmlns:w16="http://schemas.microsoft.com/office/word/2018/wordml" xmlns:w16du="http://schemas.microsoft.com/office/word/2023/wordml/word16du" xmlns:w16sdtdh="http://schemas.microsoft.com/office/word/2020/wordml/sdtdatahash" xmlns:w16se="http://schemas.microsoft.com/office/word/2015/wordml/symex" xmlns:wpg="http://schemas.microsoft.com/office/word/2010/wordprocessingGroup" xmlns:wpi="http://schemas.microsoft.com/office/word/2010/wordprocessingInk" xmlns:wne="http://schemas.microsoft.com/office/word/2006/wordml" xmlns:wps="http://schemas.microsoft.com/office/word/2010/wordprocessingShape" mc:Ignorable="w14 w15 w16se w16cid w16 w16cex w16sdtdh wp14">
   <w:docParts>
     <w:docPart>
       <w:docPartPr>
@@ -3948,6 +3755,7 @@
   </w:compat>
   <w:rsids>
     <w:rsidRoot w:val="008F590E"/>
+    <w:rsid w:val="008E3171"/>
     <w:rsid w:val="008F590E"/>
     <w:rsid w:val="00AE2CFF"/>
     <w:rsid w:val="00B35C10"/>

</xml_diff>